<commit_message>
Update midterm project outline
</commit_message>
<xml_diff>
--- a/files/midterm-project-outline/topic-choice-decision-matrix-template.docx
+++ b/files/midterm-project-outline/topic-choice-decision-matrix-template.docx
@@ -16,8 +16,17 @@
           <w:rFonts w:ascii="Times New Roman" w:hAnsi="Times New Roman" w:cs="Times New Roman"/>
           <w:i/>
         </w:rPr>
-        <w:t xml:space="preserve">TABLE </w:t>
-      </w:r>
+        <w:t>EXHIBIT</w:t>
+      </w:r>
+      <w:r>
+        <w:rPr>
+          <w:rFonts w:ascii="Times New Roman" w:hAnsi="Times New Roman" w:cs="Times New Roman"/>
+          <w:i/>
+        </w:rPr>
+        <w:t xml:space="preserve"> </w:t>
+      </w:r>
+      <w:bookmarkStart w:id="0" w:name="_GoBack"/>
+      <w:bookmarkEnd w:id="0"/>
       <w:r>
         <w:rPr>
           <w:rFonts w:ascii="Times New Roman" w:hAnsi="Times New Roman" w:cs="Times New Roman"/>
@@ -973,7 +982,6 @@
           <w:szCs w:val="16"/>
         </w:rPr>
       </w:pPr>
-      <w:bookmarkStart w:id="0" w:name="_GoBack"/>
       <w:r>
         <w:rPr>
           <w:rFonts w:ascii="Times New Roman" w:hAnsi="Times New Roman" w:cs="Times New Roman"/>
@@ -1160,7 +1168,6 @@
         </w:rPr>
         <w:t>.</w:t>
       </w:r>
-      <w:bookmarkEnd w:id="0"/>
     </w:p>
     <w:sectPr>
       <w:pgSz w:w="15840" w:h="12240" w:orient="landscape"/>

</xml_diff>